<commit_message>
probando pero no se como se abre el archivo en git
</commit_message>
<xml_diff>
--- a/Apuntes.docx
+++ b/Apuntes.docx
@@ -14,6 +14,28 @@
         </w:rPr>
         <w:t>Algunos apuntes de Soy Henry</w:t>
       </w:r>
+    </w:p>
+    <w:p>
+      <w:pPr>
+        <w:rPr>
+          <w:lang w:val="es-ES"/>
+        </w:rPr>
+      </w:pPr>
+      <w:proofErr w:type="spellStart"/>
+      <w:r>
+        <w:rPr>
+          <w:lang w:val="es-ES"/>
+        </w:rPr>
+        <w:t>Dfgsdfgsdfgs</w:t>
+      </w:r>
+      <w:proofErr w:type="spellEnd"/>
+    </w:p>
+    <w:p>
+      <w:pPr>
+        <w:rPr>
+          <w:lang w:val="es-ES"/>
+        </w:rPr>
+      </w:pPr>
     </w:p>
     <w:p>
       <w:pPr>

</xml_diff>

<commit_message>
Guardando cambios, aqui me quede el 24 de abril del año 2022
</commit_message>
<xml_diff>
--- a/Apuntes.docx
+++ b/Apuntes.docx
@@ -4,6 +4,7 @@
   <w:body>
     <w:p>
       <w:pPr>
+        <w:jc w:val="center"/>
         <w:rPr>
           <w:lang w:val="es-ES"/>
         </w:rPr>
@@ -26,9 +27,324 @@
         <w:rPr>
           <w:lang w:val="es-ES"/>
         </w:rPr>
-        <w:t>Dfgsdfgsdfgs</w:t>
+        <w:t>Expre</w:t>
+      </w:r>
+      <w:r>
+        <w:rPr>
+          <w:lang w:val="es-ES"/>
+        </w:rPr>
+        <w:t>ssions</w:t>
       </w:r>
       <w:proofErr w:type="spellEnd"/>
+      <w:r>
+        <w:rPr>
+          <w:lang w:val="es-ES"/>
+        </w:rPr>
+        <w:t xml:space="preserve"> </w:t>
+      </w:r>
+      <w:proofErr w:type="spellStart"/>
+      <w:r>
+        <w:rPr>
+          <w:lang w:val="es-ES"/>
+        </w:rPr>
+        <w:t>v</w:t>
+      </w:r>
+      <w:r>
+        <w:rPr>
+          <w:lang w:val="es-ES"/>
+        </w:rPr>
+        <w:t>rs</w:t>
+      </w:r>
+      <w:proofErr w:type="spellEnd"/>
+      <w:r>
+        <w:rPr>
+          <w:lang w:val="es-ES"/>
+        </w:rPr>
+        <w:t xml:space="preserve"> </w:t>
+      </w:r>
+      <w:proofErr w:type="spellStart"/>
+      <w:r>
+        <w:rPr>
+          <w:lang w:val="es-ES"/>
+        </w:rPr>
+        <w:t>Statements</w:t>
+      </w:r>
+      <w:proofErr w:type="spellEnd"/>
+      <w:r>
+        <w:rPr>
+          <w:lang w:val="es-ES"/>
+        </w:rPr>
+        <w:t xml:space="preserve"> (Expresiones </w:t>
+      </w:r>
+      <w:proofErr w:type="spellStart"/>
+      <w:r>
+        <w:rPr>
+          <w:lang w:val="es-ES"/>
+        </w:rPr>
+        <w:t>vrs</w:t>
+      </w:r>
+      <w:proofErr w:type="spellEnd"/>
+      <w:r>
+        <w:rPr>
+          <w:lang w:val="es-ES"/>
+        </w:rPr>
+        <w:t xml:space="preserve"> Sentencias)</w:t>
+      </w:r>
+    </w:p>
+    <w:p>
+      <w:pPr>
+        <w:rPr>
+          <w:lang w:val="es-ES"/>
+        </w:rPr>
+      </w:pPr>
+      <w:r>
+        <w:rPr>
+          <w:lang w:val="es-ES"/>
+        </w:rPr>
+        <w:t xml:space="preserve">Las expresiones </w:t>
+      </w:r>
+      <w:r>
+        <w:rPr>
+          <w:lang w:val="es-ES"/>
+        </w:rPr>
+        <w:t>se convierten en un valor.</w:t>
+      </w:r>
+    </w:p>
+    <w:p>
+      <w:pPr>
+        <w:rPr>
+          <w:lang w:val="es-ES"/>
+        </w:rPr>
+      </w:pPr>
+      <w:r>
+        <w:rPr>
+          <w:lang w:val="es-ES"/>
+        </w:rPr>
+        <w:t>Las Sentencias no, sólo actúan, pero no se convierten en nada.</w:t>
+      </w:r>
+    </w:p>
+    <w:p>
+      <w:pPr>
+        <w:rPr>
+          <w:u w:val="single"/>
+          <w:lang w:val="es-ES"/>
+        </w:rPr>
+      </w:pPr>
+    </w:p>
+    <w:p>
+      <w:pPr>
+        <w:rPr>
+          <w:u w:val="single"/>
+          <w:lang w:val="es-ES"/>
+        </w:rPr>
+      </w:pPr>
+      <w:r>
+        <w:rPr>
+          <w:noProof/>
+        </w:rPr>
+        <w:drawing>
+          <wp:inline distT="0" distB="0" distL="0" distR="0" wp14:anchorId="04AE96C2" wp14:editId="1DF3335E">
+            <wp:extent cx="5612130" cy="4208780"/>
+            <wp:effectExtent l="0" t="0" r="7620" b="1270"/>
+            <wp:docPr id="1" name="Imagen 1"/>
+            <wp:cNvGraphicFramePr>
+              <a:graphicFrameLocks xmlns:a="http://schemas.openxmlformats.org/drawingml/2006/main" noChangeAspect="1"/>
+            </wp:cNvGraphicFramePr>
+            <a:graphic xmlns:a="http://schemas.openxmlformats.org/drawingml/2006/main">
+              <a:graphicData uri="http://schemas.openxmlformats.org/drawingml/2006/picture">
+                <pic:pic xmlns:pic="http://schemas.openxmlformats.org/drawingml/2006/picture">
+                  <pic:nvPicPr>
+                    <pic:cNvPr id="1" name=""/>
+                    <pic:cNvPicPr/>
+                  </pic:nvPicPr>
+                  <pic:blipFill>
+                    <a:blip r:embed="rId4"/>
+                    <a:stretch>
+                      <a:fillRect/>
+                    </a:stretch>
+                  </pic:blipFill>
+                  <pic:spPr>
+                    <a:xfrm>
+                      <a:off x="0" y="0"/>
+                      <a:ext cx="5612130" cy="4208780"/>
+                    </a:xfrm>
+                    <a:prstGeom prst="rect">
+                      <a:avLst/>
+                    </a:prstGeom>
+                  </pic:spPr>
+                </pic:pic>
+              </a:graphicData>
+            </a:graphic>
+          </wp:inline>
+        </w:drawing>
+      </w:r>
+    </w:p>
+    <w:p>
+      <w:pPr>
+        <w:rPr>
+          <w:u w:val="single"/>
+          <w:lang w:val="es-ES"/>
+        </w:rPr>
+      </w:pPr>
+    </w:p>
+    <w:p>
+      <w:pPr>
+        <w:rPr>
+          <w:u w:val="single"/>
+          <w:lang w:val="es-ES"/>
+        </w:rPr>
+      </w:pPr>
+      <w:r>
+        <w:rPr>
+          <w:u w:val="single"/>
+          <w:lang w:val="es-ES"/>
+        </w:rPr>
+        <w:t>Expresiones</w:t>
+      </w:r>
+    </w:p>
+    <w:p>
+      <w:pPr>
+        <w:rPr>
+          <w:u w:val="single"/>
+          <w:lang w:val="es-ES"/>
+        </w:rPr>
+      </w:pPr>
+      <w:r>
+        <w:rPr>
+          <w:noProof/>
+        </w:rPr>
+        <w:lastRenderedPageBreak/>
+        <w:drawing>
+          <wp:inline distT="0" distB="0" distL="0" distR="0" wp14:anchorId="5FE0D805" wp14:editId="18ADD8CA">
+            <wp:extent cx="5612130" cy="4208780"/>
+            <wp:effectExtent l="0" t="0" r="7620" b="1270"/>
+            <wp:docPr id="2" name="Imagen 2"/>
+            <wp:cNvGraphicFramePr>
+              <a:graphicFrameLocks xmlns:a="http://schemas.openxmlformats.org/drawingml/2006/main" noChangeAspect="1"/>
+            </wp:cNvGraphicFramePr>
+            <a:graphic xmlns:a="http://schemas.openxmlformats.org/drawingml/2006/main">
+              <a:graphicData uri="http://schemas.openxmlformats.org/drawingml/2006/picture">
+                <pic:pic xmlns:pic="http://schemas.openxmlformats.org/drawingml/2006/picture">
+                  <pic:nvPicPr>
+                    <pic:cNvPr id="1" name=""/>
+                    <pic:cNvPicPr/>
+                  </pic:nvPicPr>
+                  <pic:blipFill>
+                    <a:blip r:embed="rId5"/>
+                    <a:stretch>
+                      <a:fillRect/>
+                    </a:stretch>
+                  </pic:blipFill>
+                  <pic:spPr>
+                    <a:xfrm>
+                      <a:off x="0" y="0"/>
+                      <a:ext cx="5612130" cy="4208780"/>
+                    </a:xfrm>
+                    <a:prstGeom prst="rect">
+                      <a:avLst/>
+                    </a:prstGeom>
+                  </pic:spPr>
+                </pic:pic>
+              </a:graphicData>
+            </a:graphic>
+          </wp:inline>
+        </w:drawing>
+      </w:r>
+    </w:p>
+    <w:p>
+      <w:pPr>
+        <w:rPr>
+          <w:u w:val="single"/>
+          <w:lang w:val="es-ES"/>
+        </w:rPr>
+      </w:pPr>
+    </w:p>
+    <w:p>
+      <w:pPr>
+        <w:rPr>
+          <w:u w:val="single"/>
+          <w:lang w:val="es-ES"/>
+        </w:rPr>
+      </w:pPr>
+      <w:r>
+        <w:rPr>
+          <w:noProof/>
+        </w:rPr>
+        <w:lastRenderedPageBreak/>
+        <w:drawing>
+          <wp:inline distT="0" distB="0" distL="0" distR="0" wp14:anchorId="374D213A" wp14:editId="4B04AA44">
+            <wp:extent cx="5612130" cy="4208780"/>
+            <wp:effectExtent l="0" t="0" r="7620" b="1270"/>
+            <wp:docPr id="3" name="Imagen 3"/>
+            <wp:cNvGraphicFramePr>
+              <a:graphicFrameLocks xmlns:a="http://schemas.openxmlformats.org/drawingml/2006/main" noChangeAspect="1"/>
+            </wp:cNvGraphicFramePr>
+            <a:graphic xmlns:a="http://schemas.openxmlformats.org/drawingml/2006/main">
+              <a:graphicData uri="http://schemas.openxmlformats.org/drawingml/2006/picture">
+                <pic:pic xmlns:pic="http://schemas.openxmlformats.org/drawingml/2006/picture">
+                  <pic:nvPicPr>
+                    <pic:cNvPr id="1" name=""/>
+                    <pic:cNvPicPr/>
+                  </pic:nvPicPr>
+                  <pic:blipFill>
+                    <a:blip r:embed="rId6"/>
+                    <a:stretch>
+                      <a:fillRect/>
+                    </a:stretch>
+                  </pic:blipFill>
+                  <pic:spPr>
+                    <a:xfrm>
+                      <a:off x="0" y="0"/>
+                      <a:ext cx="5612130" cy="4208780"/>
+                    </a:xfrm>
+                    <a:prstGeom prst="rect">
+                      <a:avLst/>
+                    </a:prstGeom>
+                  </pic:spPr>
+                </pic:pic>
+              </a:graphicData>
+            </a:graphic>
+          </wp:inline>
+        </w:drawing>
+      </w:r>
+    </w:p>
+    <w:p>
+      <w:pPr>
+        <w:rPr>
+          <w:u w:val="single"/>
+          <w:lang w:val="es-ES"/>
+        </w:rPr>
+      </w:pPr>
+    </w:p>
+    <w:p>
+      <w:pPr>
+        <w:rPr>
+          <w:u w:val="single"/>
+          <w:lang w:val="es-ES"/>
+        </w:rPr>
+      </w:pPr>
+    </w:p>
+    <w:p>
+      <w:pPr>
+        <w:rPr>
+          <w:u w:val="single"/>
+          <w:lang w:val="es-ES"/>
+        </w:rPr>
+      </w:pPr>
+    </w:p>
+    <w:p>
+      <w:pPr>
+        <w:rPr>
+          <w:lang w:val="es-ES"/>
+        </w:rPr>
+      </w:pPr>
+    </w:p>
+    <w:p>
+      <w:pPr>
+        <w:rPr>
+          <w:lang w:val="es-ES"/>
+        </w:rPr>
+      </w:pPr>
     </w:p>
     <w:p>
       <w:pPr>

</xml_diff>

<commit_message>
Otro commit para fines de repaso
</commit_message>
<xml_diff>
--- a/Apuntes.docx
+++ b/Apuntes.docx
@@ -345,6 +345,12 @@
           <w:lang w:val="es-ES"/>
         </w:rPr>
       </w:pPr>
+      <w:r>
+        <w:rPr>
+          <w:lang w:val="es-ES"/>
+        </w:rPr>
+        <w:t>25-04-2022</w:t>
+      </w:r>
     </w:p>
     <w:p>
       <w:pPr>

</xml_diff>